<commit_message>
report for lab1 db was updated
</commit_message>
<xml_diff>
--- a/DataBases/sem6/lab1/Отчет БД ЛР1.docx
+++ b/DataBases/sem6/lab1/Отчет БД ЛР1.docx
@@ -576,6 +576,7 @@
       <w:r>
         <w:rPr>
           <w:rFonts w:ascii="Times New Roman" w:hAnsi="Times New Roman" w:cs="Times New Roman"/>
+          <w:noProof/>
           <w:sz w:val="26"/>
           <w:szCs w:val="26"/>
           <w:lang w:val="ru-RU"/>
@@ -643,16 +644,7 @@
           <w:szCs w:val="26"/>
           <w:lang w:val="ru-RU"/>
         </w:rPr>
-        <w:t>Т</w:t>
-      </w:r>
-      <w:r>
-        <w:rPr>
-          <w:rFonts w:ascii="Times New Roman" w:hAnsi="Times New Roman" w:cs="Times New Roman"/>
-          <w:sz w:val="26"/>
-          <w:szCs w:val="26"/>
-          <w:lang w:val="ru-RU"/>
-        </w:rPr>
-        <w:t xml:space="preserve">аблица </w:t>
+        <w:t xml:space="preserve">Таблица </w:t>
       </w:r>
       <w:r>
         <w:rPr>
@@ -1406,7 +1398,31 @@
           <w:szCs w:val="26"/>
           <w:lang w:val="en-US"/>
         </w:rPr>
-        <w:t xml:space="preserve">SELECT COUNT(*) FROM orders WHERE </w:t>
+        <w:t xml:space="preserve">SELECT </w:t>
+      </w:r>
+      <w:proofErr w:type="gramStart"/>
+      <w:r>
+        <w:rPr>
+          <w:rFonts w:ascii="Times New Roman" w:eastAsia="Times New Roman" w:hAnsi="Times New Roman" w:cs="Times New Roman"/>
+          <w:i/>
+          <w:iCs/>
+          <w:sz w:val="26"/>
+          <w:szCs w:val="26"/>
+          <w:lang w:val="en-US"/>
+        </w:rPr>
+        <w:t>COUNT(</w:t>
+      </w:r>
+      <w:proofErr w:type="gramEnd"/>
+      <w:r>
+        <w:rPr>
+          <w:rFonts w:ascii="Times New Roman" w:eastAsia="Times New Roman" w:hAnsi="Times New Roman" w:cs="Times New Roman"/>
+          <w:i/>
+          <w:iCs/>
+          <w:sz w:val="26"/>
+          <w:szCs w:val="26"/>
+          <w:lang w:val="en-US"/>
+        </w:rPr>
+        <w:t xml:space="preserve">*) FROM orders WHERE </w:t>
       </w:r>
       <w:proofErr w:type="spellStart"/>
       <w:r>
@@ -2116,7 +2132,31 @@
           <w:szCs w:val="26"/>
           <w:lang w:val="en-US"/>
         </w:rPr>
-        <w:t>SELECT COUNT(*) FROM (</w:t>
+        <w:t xml:space="preserve">SELECT </w:t>
+      </w:r>
+      <w:proofErr w:type="gramStart"/>
+      <w:r>
+        <w:rPr>
+          <w:rFonts w:ascii="Times New Roman" w:eastAsia="Times New Roman" w:hAnsi="Times New Roman" w:cs="Times New Roman"/>
+          <w:i/>
+          <w:iCs/>
+          <w:sz w:val="26"/>
+          <w:szCs w:val="26"/>
+          <w:lang w:val="en-US"/>
+        </w:rPr>
+        <w:t>COUNT(</w:t>
+      </w:r>
+      <w:proofErr w:type="gramEnd"/>
+      <w:r>
+        <w:rPr>
+          <w:rFonts w:ascii="Times New Roman" w:eastAsia="Times New Roman" w:hAnsi="Times New Roman" w:cs="Times New Roman"/>
+          <w:i/>
+          <w:iCs/>
+          <w:sz w:val="26"/>
+          <w:szCs w:val="26"/>
+          <w:lang w:val="en-US"/>
+        </w:rPr>
+        <w:t>*) FROM (</w:t>
       </w:r>
     </w:p>
     <w:p>
@@ -2224,19 +2264,43 @@
           <w:szCs w:val="26"/>
           <w:lang w:val="en-US"/>
         </w:rPr>
-        <w:t>to_tsvector</w:t>
-      </w:r>
-      <w:proofErr w:type="spellEnd"/>
-      <w:r>
-        <w:rPr>
-          <w:rFonts w:ascii="Times New Roman" w:eastAsia="Times New Roman" w:hAnsi="Times New Roman" w:cs="Times New Roman"/>
-          <w:i/>
-          <w:iCs/>
-          <w:sz w:val="26"/>
-          <w:szCs w:val="26"/>
-          <w:lang w:val="en-US"/>
-        </w:rPr>
-        <w:t>('</w:t>
+        <w:t>to_</w:t>
+      </w:r>
+      <w:proofErr w:type="gramStart"/>
+      <w:r>
+        <w:rPr>
+          <w:rFonts w:ascii="Times New Roman" w:eastAsia="Times New Roman" w:hAnsi="Times New Roman" w:cs="Times New Roman"/>
+          <w:i/>
+          <w:iCs/>
+          <w:sz w:val="26"/>
+          <w:szCs w:val="26"/>
+          <w:lang w:val="en-US"/>
+        </w:rPr>
+        <w:t>tsvector</w:t>
+      </w:r>
+      <w:proofErr w:type="spellEnd"/>
+      <w:r>
+        <w:rPr>
+          <w:rFonts w:ascii="Times New Roman" w:eastAsia="Times New Roman" w:hAnsi="Times New Roman" w:cs="Times New Roman"/>
+          <w:i/>
+          <w:iCs/>
+          <w:sz w:val="26"/>
+          <w:szCs w:val="26"/>
+          <w:lang w:val="en-US"/>
+        </w:rPr>
+        <w:t>(</w:t>
+      </w:r>
+      <w:proofErr w:type="gramEnd"/>
+      <w:r>
+        <w:rPr>
+          <w:rFonts w:ascii="Times New Roman" w:eastAsia="Times New Roman" w:hAnsi="Times New Roman" w:cs="Times New Roman"/>
+          <w:i/>
+          <w:iCs/>
+          <w:sz w:val="26"/>
+          <w:szCs w:val="26"/>
+          <w:lang w:val="en-US"/>
+        </w:rPr>
+        <w:t>'</w:t>
       </w:r>
       <w:proofErr w:type="spellStart"/>
       <w:r>
@@ -2296,19 +2360,43 @@
           <w:szCs w:val="26"/>
           <w:lang w:val="en-US"/>
         </w:rPr>
-        <w:t>plainto_tsquery</w:t>
-      </w:r>
-      <w:proofErr w:type="spellEnd"/>
-      <w:r>
-        <w:rPr>
-          <w:rFonts w:ascii="Times New Roman" w:eastAsia="Times New Roman" w:hAnsi="Times New Roman" w:cs="Times New Roman"/>
-          <w:i/>
-          <w:iCs/>
-          <w:sz w:val="26"/>
-          <w:szCs w:val="26"/>
-          <w:lang w:val="en-US"/>
-        </w:rPr>
-        <w:t>('</w:t>
+        <w:t>plainto_</w:t>
+      </w:r>
+      <w:proofErr w:type="gramStart"/>
+      <w:r>
+        <w:rPr>
+          <w:rFonts w:ascii="Times New Roman" w:eastAsia="Times New Roman" w:hAnsi="Times New Roman" w:cs="Times New Roman"/>
+          <w:i/>
+          <w:iCs/>
+          <w:sz w:val="26"/>
+          <w:szCs w:val="26"/>
+          <w:lang w:val="en-US"/>
+        </w:rPr>
+        <w:t>tsquery</w:t>
+      </w:r>
+      <w:proofErr w:type="spellEnd"/>
+      <w:r>
+        <w:rPr>
+          <w:rFonts w:ascii="Times New Roman" w:eastAsia="Times New Roman" w:hAnsi="Times New Roman" w:cs="Times New Roman"/>
+          <w:i/>
+          <w:iCs/>
+          <w:sz w:val="26"/>
+          <w:szCs w:val="26"/>
+          <w:lang w:val="en-US"/>
+        </w:rPr>
+        <w:t>(</w:t>
+      </w:r>
+      <w:proofErr w:type="gramEnd"/>
+      <w:r>
+        <w:rPr>
+          <w:rFonts w:ascii="Times New Roman" w:eastAsia="Times New Roman" w:hAnsi="Times New Roman" w:cs="Times New Roman"/>
+          <w:i/>
+          <w:iCs/>
+          <w:sz w:val="26"/>
+          <w:szCs w:val="26"/>
+          <w:lang w:val="en-US"/>
+        </w:rPr>
+        <w:t>'</w:t>
       </w:r>
       <w:proofErr w:type="spellStart"/>
       <w:r>
@@ -3242,7 +3330,7 @@
           <w:rFonts w:ascii="Times New Roman" w:eastAsia="Times New Roman" w:hAnsi="Times New Roman" w:cs="Times New Roman"/>
           <w:sz w:val="26"/>
           <w:szCs w:val="26"/>
-          <w:lang w:val="ru-RU"/>
+          <w:lang w:val="en-US"/>
         </w:rPr>
       </w:pPr>
       <w:r>
@@ -3271,26 +3359,6 @@
         </w:rPr>
         <w:t xml:space="preserve"> использовать индекс или нет. Создание самих индексов может занять некоторое время, но результат в производительности того стоит.</w:t>
       </w:r>
-    </w:p>
-    <w:p>
-      <w:pPr>
-        <w:rPr>
-          <w:rFonts w:ascii="Times New Roman" w:eastAsia="Times New Roman" w:hAnsi="Times New Roman" w:cs="Times New Roman"/>
-          <w:sz w:val="26"/>
-          <w:szCs w:val="26"/>
-          <w:lang w:val="ru-RU"/>
-        </w:rPr>
-      </w:pPr>
-    </w:p>
-    <w:p>
-      <w:pPr>
-        <w:rPr>
-          <w:rFonts w:ascii="Times New Roman" w:eastAsia="Times New Roman" w:hAnsi="Times New Roman" w:cs="Times New Roman"/>
-          <w:sz w:val="26"/>
-          <w:szCs w:val="26"/>
-          <w:lang w:val="ru-RU"/>
-        </w:rPr>
-      </w:pPr>
     </w:p>
     <w:p>
       <w:pPr>
@@ -3313,6 +3381,7 @@
           <w:szCs w:val="30"/>
           <w:lang w:val="ru-RU"/>
         </w:rPr>
+        <w:lastRenderedPageBreak/>
         <w:t xml:space="preserve">1.2: Транзакции в </w:t>
       </w:r>
       <w:proofErr w:type="spellStart"/>
@@ -3698,14 +3767,41 @@
           <w:lang w:val="ru-RU"/>
         </w:rPr>
       </w:pPr>
-      <w:r>
+    </w:p>
+    <w:p>
+      <w:pPr>
+        <w:jc w:val="center"/>
         <w:rPr>
           <w:rFonts w:ascii="Times New Roman" w:eastAsia="Times New Roman" w:hAnsi="Times New Roman" w:cs="Times New Roman"/>
           <w:b/>
           <w:bCs/>
           <w:sz w:val="28"/>
           <w:szCs w:val="28"/>
-        </w:rPr>
+          <w:lang w:val="ru-RU"/>
+        </w:rPr>
+      </w:pPr>
+    </w:p>
+    <w:p>
+      <w:pPr>
+        <w:jc w:val="center"/>
+        <w:rPr>
+          <w:rFonts w:ascii="Times New Roman" w:eastAsia="Times New Roman" w:hAnsi="Times New Roman" w:cs="Times New Roman"/>
+          <w:b/>
+          <w:bCs/>
+          <w:sz w:val="28"/>
+          <w:szCs w:val="28"/>
+          <w:lang w:val="ru-RU"/>
+        </w:rPr>
+      </w:pPr>
+      <w:r>
+        <w:rPr>
+          <w:rFonts w:ascii="Times New Roman" w:eastAsia="Times New Roman" w:hAnsi="Times New Roman" w:cs="Times New Roman"/>
+          <w:b/>
+          <w:bCs/>
+          <w:sz w:val="28"/>
+          <w:szCs w:val="28"/>
+        </w:rPr>
+        <w:lastRenderedPageBreak/>
         <w:t>Уровни изоляции транзакций</w:t>
       </w:r>
     </w:p>
@@ -3747,7 +3843,6 @@
           <w:sz w:val="26"/>
           <w:szCs w:val="26"/>
         </w:rPr>
-        <w:lastRenderedPageBreak/>
         <w:t>Read</w:t>
       </w:r>
       <w:proofErr w:type="spellEnd"/>
@@ -4803,7 +4898,27 @@
           <w:szCs w:val="26"/>
           <w:lang w:val="ru-RU"/>
         </w:rPr>
-        <w:t xml:space="preserve"> — реализует поиск на основе триграмм, что делает его особенно полезным для "неточного" поиска, поиска с ошибками и </w:t>
+        <w:t xml:space="preserve"> — реализует поиск </w:t>
+      </w:r>
+      <w:proofErr w:type="gramStart"/>
+      <w:r>
+        <w:rPr>
+          <w:rFonts w:ascii="Times New Roman" w:eastAsia="Times New Roman" w:hAnsi="Times New Roman" w:cs="Times New Roman"/>
+          <w:sz w:val="26"/>
+          <w:szCs w:val="26"/>
+          <w:lang w:val="ru-RU"/>
+        </w:rPr>
+        <w:t>на основе триграмм</w:t>
+      </w:r>
+      <w:proofErr w:type="gramEnd"/>
+      <w:r>
+        <w:rPr>
+          <w:rFonts w:ascii="Times New Roman" w:eastAsia="Times New Roman" w:hAnsi="Times New Roman" w:cs="Times New Roman"/>
+          <w:sz w:val="26"/>
+          <w:szCs w:val="26"/>
+          <w:lang w:val="ru-RU"/>
+        </w:rPr>
+        <w:t xml:space="preserve">, что делает его особенно полезным для "неточного" поиска, поиска с ошибками и </w:t>
       </w:r>
       <w:proofErr w:type="spellStart"/>
       <w:r>
@@ -5388,6 +5503,7 @@
         <w:t xml:space="preserve">Оно поддерживает не только LIKE, но и специализированные операторы (%, &lt;-&gt;) и функцию </w:t>
       </w:r>
       <w:proofErr w:type="spellStart"/>
+      <w:proofErr w:type="gramStart"/>
       <w:r>
         <w:rPr>
           <w:rFonts w:ascii="Times New Roman" w:eastAsia="Times New Roman" w:hAnsi="Times New Roman" w:cs="Times New Roman"/>
@@ -5405,7 +5521,17 @@
           <w:szCs w:val="26"/>
           <w:lang w:val="ru-RU"/>
         </w:rPr>
-        <w:t xml:space="preserve">(), которая позволяет определить степень сходства между строками. Это делает </w:t>
+        <w:t>(</w:t>
+      </w:r>
+      <w:proofErr w:type="gramEnd"/>
+      <w:r>
+        <w:rPr>
+          <w:rFonts w:ascii="Times New Roman" w:eastAsia="Times New Roman" w:hAnsi="Times New Roman" w:cs="Times New Roman"/>
+          <w:sz w:val="26"/>
+          <w:szCs w:val="26"/>
+          <w:lang w:val="ru-RU"/>
+        </w:rPr>
+        <w:t xml:space="preserve">), которая позволяет определить степень сходства между строками. Это делает </w:t>
       </w:r>
       <w:proofErr w:type="spellStart"/>
       <w:r>
@@ -5700,7 +5826,17 @@
           <w:szCs w:val="26"/>
           <w:lang w:val="ru-RU"/>
         </w:rPr>
-        <w:t>pgp_sym_encrypt</w:t>
+        <w:t>pgp_sym_</w:t>
+      </w:r>
+      <w:proofErr w:type="gramStart"/>
+      <w:r>
+        <w:rPr>
+          <w:rFonts w:ascii="Times New Roman" w:eastAsia="Times New Roman" w:hAnsi="Times New Roman" w:cs="Times New Roman"/>
+          <w:sz w:val="26"/>
+          <w:szCs w:val="26"/>
+          <w:lang w:val="ru-RU"/>
+        </w:rPr>
+        <w:t>encrypt</w:t>
       </w:r>
       <w:proofErr w:type="spellEnd"/>
       <w:r>
@@ -5713,6 +5849,7 @@
         <w:t>(</w:t>
       </w:r>
       <w:proofErr w:type="spellStart"/>
+      <w:proofErr w:type="gramEnd"/>
       <w:r>
         <w:rPr>
           <w:rFonts w:ascii="Times New Roman" w:eastAsia="Times New Roman" w:hAnsi="Times New Roman" w:cs="Times New Roman"/>
@@ -5816,7 +5953,17 @@
           <w:szCs w:val="26"/>
           <w:lang w:val="ru-RU"/>
         </w:rPr>
-        <w:t>pgp_sym_decrypt</w:t>
+        <w:t>pgp_sym_</w:t>
+      </w:r>
+      <w:proofErr w:type="gramStart"/>
+      <w:r>
+        <w:rPr>
+          <w:rFonts w:ascii="Times New Roman" w:eastAsia="Times New Roman" w:hAnsi="Times New Roman" w:cs="Times New Roman"/>
+          <w:sz w:val="26"/>
+          <w:szCs w:val="26"/>
+          <w:lang w:val="ru-RU"/>
+        </w:rPr>
+        <w:t>decrypt</w:t>
       </w:r>
       <w:proofErr w:type="spellEnd"/>
       <w:r>
@@ -5829,6 +5976,7 @@
         <w:t>(</w:t>
       </w:r>
       <w:proofErr w:type="spellStart"/>
+      <w:proofErr w:type="gramEnd"/>
       <w:r>
         <w:rPr>
           <w:rFonts w:ascii="Times New Roman" w:eastAsia="Times New Roman" w:hAnsi="Times New Roman" w:cs="Times New Roman"/>
@@ -5859,6 +6007,7 @@
         <w:t>key</w:t>
       </w:r>
       <w:proofErr w:type="spellEnd"/>
+      <w:proofErr w:type="gramStart"/>
       <w:r>
         <w:rPr>
           <w:rFonts w:ascii="Times New Roman" w:eastAsia="Times New Roman" w:hAnsi="Times New Roman" w:cs="Times New Roman"/>
@@ -5869,6 +6018,7 @@
         <w:t>)::</w:t>
       </w:r>
       <w:proofErr w:type="spellStart"/>
+      <w:proofErr w:type="gramEnd"/>
       <w:r>
         <w:rPr>
           <w:rFonts w:ascii="Times New Roman" w:eastAsia="Times New Roman" w:hAnsi="Times New Roman" w:cs="Times New Roman"/>
@@ -8127,6 +8277,7 @@
   <w:style w:type="character" w:default="1" w:styleId="a0">
     <w:name w:val="Default Paragraph Font"/>
     <w:uiPriority w:val="1"/>
+    <w:semiHidden/>
     <w:unhideWhenUsed/>
   </w:style>
   <w:style w:type="table" w:default="1" w:styleId="a1">

</xml_diff>